<commit_message>
adding Nov 17th session
</commit_message>
<xml_diff>
--- a/August14/Power Hour 3 - Intro.docx
+++ b/August14/Power Hour 3 - Intro.docx
@@ -16,7 +16,25 @@
           <w:sz w:val="30"/>
           <w:szCs w:val="30"/>
         </w:rPr>
-        <w:t>Power Hour: Python June 21, 2020</w:t>
+        <w:t xml:space="preserve">Power Hour: Python </w:t>
+      </w:r>
+      <w:r>
+        <w:rPr>
+          <w:rFonts w:ascii="Arial" w:hAnsi="Arial" w:cs="Arial"/>
+          <w:sz w:val="30"/>
+          <w:szCs w:val="30"/>
+        </w:rPr>
+        <w:t>Aug 14th</w:t>
+      </w:r>
+      <w:bookmarkStart w:id="0" w:name="_GoBack"/>
+      <w:bookmarkEnd w:id="0"/>
+      <w:r>
+        <w:rPr>
+          <w:rFonts w:ascii="Arial" w:hAnsi="Arial" w:cs="Arial"/>
+          <w:sz w:val="30"/>
+          <w:szCs w:val="30"/>
+        </w:rPr>
+        <w:t>, 2020</w:t>
       </w:r>
     </w:p>
     <w:p>
@@ -324,7 +342,25 @@
           <w:sz w:val="24"/>
           <w:szCs w:val="24"/>
         </w:rPr>
-        <w:t>The attached .py and .ipynb files are set up for you with some hints provided. If you don't want any help at all, you can start from a new file (we can go over this if you need help).</w:t>
+        <w:t xml:space="preserve">The attached .py </w:t>
+      </w:r>
+      <w:proofErr w:type="gramStart"/>
+      <w:r>
+        <w:rPr>
+          <w:rFonts w:ascii="Arial" w:hAnsi="Arial" w:cs="Arial"/>
+          <w:sz w:val="24"/>
+          <w:szCs w:val="24"/>
+        </w:rPr>
+        <w:t>and .ipynb</w:t>
+      </w:r>
+      <w:proofErr w:type="gramEnd"/>
+      <w:r>
+        <w:rPr>
+          <w:rFonts w:ascii="Arial" w:hAnsi="Arial" w:cs="Arial"/>
+          <w:sz w:val="24"/>
+          <w:szCs w:val="24"/>
+        </w:rPr>
+        <w:t xml:space="preserve"> files are set up for you with some hints provided. If you don't want any help at all, you can start from a new file (we can go over this if you need help).</w:t>
       </w:r>
     </w:p>
     <w:p>
@@ -384,8 +420,6 @@
         </w:rPr>
         <w:t>!</w:t>
       </w:r>
-      <w:bookmarkStart w:id="0" w:name="_GoBack"/>
-      <w:bookmarkEnd w:id="0"/>
     </w:p>
     <w:sectPr>
       <w:pgSz w:w="12240" w:h="15840"/>

</xml_diff>